<commit_message>
Anexando campos al index
</commit_message>
<xml_diff>
--- a/Instructivos/Comandos.docx
+++ b/Instructivos/Comandos.docx
@@ -601,19 +601,7 @@
         <w:rPr>
           <w:noProof/>
         </w:rPr>
-        <w:t xml:space="preserve"> </w:t>
-      </w:r>
-      <w:r>
-        <w:rPr>
-          <w:noProof/>
-        </w:rPr>
-        <w:t xml:space="preserve">  git push --set-upstream origin master</w:t>
-      </w:r>
-      <w:r>
-        <w:rPr>
-          <w:noProof/>
-        </w:rPr>
-        <w:t xml:space="preserve">     Con este comando cargamos a la ra</w:t>
+        <w:t xml:space="preserve">   git push --set-upstream origin master     Con este comando cargamos a la ra</w:t>
       </w:r>
       <w:r>
         <w:rPr>
@@ -631,11 +619,202 @@
     <w:p>
       <w:pPr>
         <w:rPr>
-          <w:noProof/>
-        </w:rPr>
-      </w:pPr>
-    </w:p>
-    <w:p/>
+          <w:b/>
+          <w:bCs/>
+          <w:noProof/>
+          <w:color w:val="FF0000"/>
+        </w:rPr>
+      </w:pPr>
+      <w:r>
+        <w:rPr>
+          <w:b/>
+          <w:bCs/>
+          <w:noProof/>
+          <w:color w:val="FF0000"/>
+        </w:rPr>
+        <w:t>LOS COMANDOS ANTERIORES FUEROS LOS PASOS PARA CARGAR A UN REPOSITORIO NUEVO A GITGUD  DESDE MI COMPUTADOR.</w:t>
+      </w:r>
+    </w:p>
+    <w:p>
+      <w:pPr>
+        <w:rPr>
+          <w:noProof/>
+        </w:rPr>
+      </w:pPr>
+      <w:r>
+        <w:rPr>
+          <w:noProof/>
+        </w:rPr>
+        <w:drawing>
+          <wp:inline distT="0" distB="0" distL="0" distR="0" wp14:anchorId="185943D6" wp14:editId="0929FE2C">
+            <wp:extent cx="5612130" cy="3812540"/>
+            <wp:effectExtent l="0" t="0" r="7620" b="0"/>
+            <wp:docPr id="2" name="Imagen 2"/>
+            <wp:cNvGraphicFramePr>
+              <a:graphicFrameLocks xmlns:a="http://schemas.openxmlformats.org/drawingml/2006/main" noChangeAspect="1"/>
+            </wp:cNvGraphicFramePr>
+            <a:graphic xmlns:a="http://schemas.openxmlformats.org/drawingml/2006/main">
+              <a:graphicData uri="http://schemas.openxmlformats.org/drawingml/2006/picture">
+                <pic:pic xmlns:pic="http://schemas.openxmlformats.org/drawingml/2006/picture">
+                  <pic:nvPicPr>
+                    <pic:cNvPr id="1" name=""/>
+                    <pic:cNvPicPr/>
+                  </pic:nvPicPr>
+                  <pic:blipFill>
+                    <a:blip r:embed="rId8"/>
+                    <a:stretch>
+                      <a:fillRect/>
+                    </a:stretch>
+                  </pic:blipFill>
+                  <pic:spPr>
+                    <a:xfrm>
+                      <a:off x="0" y="0"/>
+                      <a:ext cx="5612130" cy="3812540"/>
+                    </a:xfrm>
+                    <a:prstGeom prst="rect">
+                      <a:avLst/>
+                    </a:prstGeom>
+                  </pic:spPr>
+                </pic:pic>
+              </a:graphicData>
+            </a:graphic>
+          </wp:inline>
+        </w:drawing>
+      </w:r>
+    </w:p>
+    <w:p>
+      <w:pPr>
+        <w:rPr>
+          <w:noProof/>
+        </w:rPr>
+      </w:pPr>
+      <w:r>
+        <w:rPr>
+          <w:noProof/>
+        </w:rPr>
+        <w:lastRenderedPageBreak/>
+        <w:t xml:space="preserve">Ahora los 4 principales comandos para seguir trabajando con git son </w:t>
+      </w:r>
+    </w:p>
+    <w:p>
+      <w:pPr>
+        <w:rPr>
+          <w:b/>
+          <w:bCs/>
+          <w:noProof/>
+          <w:color w:val="FF0000"/>
+          <w:sz w:val="24"/>
+          <w:szCs w:val="24"/>
+        </w:rPr>
+      </w:pPr>
+      <w:r>
+        <w:rPr>
+          <w:b/>
+          <w:bCs/>
+          <w:noProof/>
+          <w:color w:val="FF0000"/>
+          <w:sz w:val="24"/>
+          <w:szCs w:val="24"/>
+        </w:rPr>
+        <w:t>Git add .</w:t>
+      </w:r>
+    </w:p>
+    <w:p>
+      <w:pPr>
+        <w:rPr>
+          <w:b/>
+          <w:bCs/>
+          <w:noProof/>
+          <w:color w:val="FF0000"/>
+          <w:sz w:val="24"/>
+          <w:szCs w:val="24"/>
+        </w:rPr>
+      </w:pPr>
+      <w:r>
+        <w:rPr>
+          <w:b/>
+          <w:bCs/>
+          <w:noProof/>
+          <w:color w:val="FF0000"/>
+          <w:sz w:val="24"/>
+          <w:szCs w:val="24"/>
+        </w:rPr>
+        <w:t>Git status</w:t>
+      </w:r>
+    </w:p>
+    <w:p>
+      <w:pPr>
+        <w:rPr>
+          <w:b/>
+          <w:bCs/>
+          <w:noProof/>
+          <w:color w:val="FF0000"/>
+          <w:sz w:val="24"/>
+          <w:szCs w:val="24"/>
+          <w:lang w:val="en-US"/>
+        </w:rPr>
+      </w:pPr>
+      <w:r>
+        <w:rPr>
+          <w:b/>
+          <w:bCs/>
+          <w:noProof/>
+          <w:color w:val="FF0000"/>
+          <w:sz w:val="24"/>
+          <w:szCs w:val="24"/>
+          <w:lang w:val="en-US"/>
+        </w:rPr>
+        <w:t>Git commit -m “descripcion”</w:t>
+      </w:r>
+    </w:p>
+    <w:p>
+      <w:pPr>
+        <w:rPr>
+          <w:b/>
+          <w:bCs/>
+          <w:noProof/>
+          <w:color w:val="FF0000"/>
+          <w:sz w:val="24"/>
+          <w:szCs w:val="24"/>
+          <w:lang w:val="en-US"/>
+        </w:rPr>
+      </w:pPr>
+      <w:r>
+        <w:rPr>
+          <w:b/>
+          <w:bCs/>
+          <w:noProof/>
+          <w:color w:val="FF0000"/>
+          <w:sz w:val="24"/>
+          <w:szCs w:val="24"/>
+          <w:lang w:val="en-US"/>
+        </w:rPr>
+        <w:t xml:space="preserve">Git push </w:t>
+      </w:r>
+    </w:p>
+    <w:p>
+      <w:pPr>
+        <w:rPr>
+          <w:noProof/>
+          <w:lang w:val="en-US"/>
+        </w:rPr>
+      </w:pPr>
+    </w:p>
+    <w:p>
+      <w:pPr>
+        <w:rPr>
+          <w:noProof/>
+          <w:lang w:val="en-US"/>
+        </w:rPr>
+      </w:pPr>
+    </w:p>
+    <w:p>
+      <w:pPr>
+        <w:rPr>
+          <w:lang w:val="en-US"/>
+        </w:rPr>
+      </w:pPr>
+    </w:p>
     <w:sectPr>
       <w:pgSz w:w="12240" w:h="15840"/>
       <w:pgMar w:top="1417" w:right="1701" w:bottom="1417" w:left="1701" w:header="708" w:footer="708" w:gutter="0"/>

</xml_diff>